<commit_message>
small updates per ERC
</commit_message>
<xml_diff>
--- a/My Resume.docx
+++ b/My Resume.docx
@@ -394,6 +394,7 @@
                           <w:p>
                             <w:pPr>
                               <w:numPr>
+                                <w:ilvl w:val="0"/>
                                 <w:numId w:val="0"/>
                               </w:numPr>
                               <w:ind w:leftChars="0"/>
@@ -415,6 +416,7 @@
                           <w:p>
                             <w:pPr>
                               <w:numPr>
+                                <w:ilvl w:val="0"/>
                                 <w:numId w:val="0"/>
                               </w:numPr>
                               <w:ind w:leftChars="0"/>
@@ -436,6 +438,7 @@
                           <w:p>
                             <w:pPr>
                               <w:numPr>
+                                <w:ilvl w:val="0"/>
                                 <w:numId w:val="0"/>
                               </w:numPr>
                               <w:ind w:leftChars="0"/>
@@ -457,6 +460,7 @@
                           <w:p>
                             <w:pPr>
                               <w:numPr>
+                                <w:ilvl w:val="0"/>
                                 <w:numId w:val="0"/>
                               </w:numPr>
                               <w:ind w:leftChars="0"/>
@@ -478,6 +482,7 @@
                           <w:p>
                             <w:pPr>
                               <w:numPr>
+                                <w:ilvl w:val="0"/>
                                 <w:numId w:val="0"/>
                               </w:numPr>
                               <w:ind w:leftChars="0"/>
@@ -499,6 +504,7 @@
                           <w:p>
                             <w:pPr>
                               <w:numPr>
+                                <w:ilvl w:val="0"/>
                                 <w:numId w:val="0"/>
                               </w:numPr>
                               <w:ind w:leftChars="0"/>
@@ -520,6 +526,7 @@
                           <w:p>
                             <w:pPr>
                               <w:numPr>
+                                <w:ilvl w:val="0"/>
                                 <w:numId w:val="0"/>
                               </w:numPr>
                               <w:ind w:leftChars="0"/>
@@ -541,6 +548,7 @@
                           <w:p>
                             <w:pPr>
                               <w:numPr>
+                                <w:ilvl w:val="0"/>
                                 <w:numId w:val="0"/>
                               </w:numPr>
                               <w:ind w:leftChars="0"/>
@@ -562,6 +570,7 @@
                           <w:p>
                             <w:pPr>
                               <w:numPr>
+                                <w:ilvl w:val="0"/>
                                 <w:numId w:val="0"/>
                               </w:numPr>
                               <w:ind w:leftChars="0"/>
@@ -583,6 +592,7 @@
                           <w:p>
                             <w:pPr>
                               <w:numPr>
+                                <w:ilvl w:val="0"/>
                                 <w:numId w:val="0"/>
                               </w:numPr>
                               <w:ind w:leftChars="0"/>
@@ -604,6 +614,7 @@
                           <w:p>
                             <w:pPr>
                               <w:numPr>
+                                <w:ilvl w:val="0"/>
                                 <w:numId w:val="0"/>
                               </w:numPr>
                               <w:ind w:leftChars="0"/>
@@ -688,6 +699,7 @@
                     <w:p>
                       <w:pPr>
                         <w:numPr>
+                          <w:ilvl w:val="0"/>
                           <w:numId w:val="0"/>
                         </w:numPr>
                         <w:ind w:leftChars="0"/>
@@ -709,6 +721,7 @@
                     <w:p>
                       <w:pPr>
                         <w:numPr>
+                          <w:ilvl w:val="0"/>
                           <w:numId w:val="0"/>
                         </w:numPr>
                         <w:ind w:leftChars="0"/>
@@ -730,6 +743,7 @@
                     <w:p>
                       <w:pPr>
                         <w:numPr>
+                          <w:ilvl w:val="0"/>
                           <w:numId w:val="0"/>
                         </w:numPr>
                         <w:ind w:leftChars="0"/>
@@ -751,6 +765,7 @@
                     <w:p>
                       <w:pPr>
                         <w:numPr>
+                          <w:ilvl w:val="0"/>
                           <w:numId w:val="0"/>
                         </w:numPr>
                         <w:ind w:leftChars="0"/>
@@ -772,6 +787,7 @@
                     <w:p>
                       <w:pPr>
                         <w:numPr>
+                          <w:ilvl w:val="0"/>
                           <w:numId w:val="0"/>
                         </w:numPr>
                         <w:ind w:leftChars="0"/>
@@ -793,6 +809,7 @@
                     <w:p>
                       <w:pPr>
                         <w:numPr>
+                          <w:ilvl w:val="0"/>
                           <w:numId w:val="0"/>
                         </w:numPr>
                         <w:ind w:leftChars="0"/>
@@ -814,6 +831,7 @@
                     <w:p>
                       <w:pPr>
                         <w:numPr>
+                          <w:ilvl w:val="0"/>
                           <w:numId w:val="0"/>
                         </w:numPr>
                         <w:ind w:leftChars="0"/>
@@ -835,6 +853,7 @@
                     <w:p>
                       <w:pPr>
                         <w:numPr>
+                          <w:ilvl w:val="0"/>
                           <w:numId w:val="0"/>
                         </w:numPr>
                         <w:ind w:leftChars="0"/>
@@ -856,6 +875,7 @@
                     <w:p>
                       <w:pPr>
                         <w:numPr>
+                          <w:ilvl w:val="0"/>
                           <w:numId w:val="0"/>
                         </w:numPr>
                         <w:ind w:leftChars="0"/>
@@ -877,6 +897,7 @@
                     <w:p>
                       <w:pPr>
                         <w:numPr>
+                          <w:ilvl w:val="0"/>
                           <w:numId w:val="0"/>
                         </w:numPr>
                         <w:ind w:leftChars="0"/>
@@ -898,6 +919,7 @@
                     <w:p>
                       <w:pPr>
                         <w:numPr>
+                          <w:ilvl w:val="0"/>
                           <w:numId w:val="0"/>
                         </w:numPr>
                         <w:ind w:leftChars="0"/>
@@ -1216,7 +1238,7 @@
           <w:rFonts w:cs="Times New Roman"/>
           <w:szCs w:val="20"/>
         </w:rPr>
-        <w:t>To Obtain a</w:t>
+        <w:t xml:space="preserve">To </w:t>
       </w:r>
       <w:r>
         <w:rPr>
@@ -1224,14 +1246,14 @@
           <w:szCs w:val="20"/>
           <w:lang w:val="en-US"/>
         </w:rPr>
-        <w:t>n</w:t>
+        <w:t>o</w:t>
       </w:r>
       <w:r>
         <w:rPr>
           <w:rFonts w:cs="Times New Roman"/>
           <w:szCs w:val="20"/>
         </w:rPr>
-        <w:t xml:space="preserve"> </w:t>
+        <w:t>btain a</w:t>
       </w:r>
       <w:r>
         <w:rPr>
@@ -1239,15 +1261,32 @@
           <w:szCs w:val="20"/>
           <w:lang w:val="en-US"/>
         </w:rPr>
-        <w:t>internship</w:t>
+        <w:t>n</w:t>
       </w:r>
       <w:r>
         <w:rPr>
           <w:rFonts w:cs="Times New Roman"/>
           <w:szCs w:val="20"/>
         </w:rPr>
+        <w:t xml:space="preserve"> </w:t>
+      </w:r>
+      <w:r>
+        <w:rPr>
+          <w:rFonts w:cs="Times New Roman"/>
+          <w:szCs w:val="20"/>
+          <w:lang w:val="en-US"/>
+        </w:rPr>
+        <w:t>intern position</w:t>
+      </w:r>
+      <w:r>
+        <w:rPr>
+          <w:rFonts w:cs="Times New Roman"/>
+          <w:szCs w:val="20"/>
+        </w:rPr>
         <w:t xml:space="preserve"> in software development where I can utilize my passion and skills in programming and web development to further help the growth and productivity of the company.</w:t>
       </w:r>
+      <w:bookmarkStart w:id="0" w:name="_GoBack"/>
+      <w:bookmarkEnd w:id="0"/>
     </w:p>
     <w:p>
       <w:pPr>
@@ -1756,7 +1795,7 @@
           </mc:Choice>
           <mc:Fallback>
             <w:pict>
-              <v:shape id="Text Box 2" o:spid="_x0000_s1026" o:spt="202" type="#_x0000_t202" style="position:absolute;left:0pt;margin-left:292.3pt;margin-top:2.2pt;height:54.75pt;width:134.25pt;z-index:251650048;mso-width-relative:page;mso-height-relative:page;" filled="f" stroked="f" coordsize="21600,21600" o:gfxdata="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">
+              <v:shape id="Text Box 2" o:spid="_x0000_s1026" o:spt="202" type="#_x0000_t202" style="position:absolute;left:0pt;margin-left:292.3pt;margin-top:2.2pt;height:54.75pt;width:134.25pt;z-index:251650048;mso-width-relative:page;mso-height-relative:page;" filled="f" stroked="f" coordsize="21600,21600" o:gfxdata="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">
                 <v:fill on="f" focussize="0,0"/>
                 <v:stroke on="f" weight="0.5pt"/>
                 <v:imagedata o:title=""/>
@@ -2116,6 +2155,7 @@
     <w:p>
       <w:pPr>
         <w:numPr>
+          <w:ilvl w:val="0"/>
           <w:numId w:val="0"/>
         </w:numPr>
         <w:spacing w:after="0"/>
@@ -2167,6 +2207,7 @@
     <w:p>
       <w:pPr>
         <w:numPr>
+          <w:ilvl w:val="0"/>
           <w:numId w:val="0"/>
         </w:numPr>
         <w:spacing w:after="0"/>
@@ -2263,7 +2304,7 @@
           </mc:Choice>
           <mc:Fallback>
             <w:pict>
-              <v:shape id="Text Box 47" o:spid="_x0000_s1026" o:spt="202" type="#_x0000_t202" style="position:absolute;left:0pt;margin-left:432.65pt;margin-top:6pt;height:30.05pt;width:177.95pt;z-index:251666432;mso-width-relative:page;mso-height-relative:page;" filled="f" stroked="f" coordsize="21600,21600" o:gfxdata="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">
+              <v:shape id="Text Box 47" o:spid="_x0000_s1026" o:spt="202" type="#_x0000_t202" style="position:absolute;left:0pt;margin-left:432.65pt;margin-top:6pt;height:30.05pt;width:177.95pt;z-index:251666432;mso-width-relative:page;mso-height-relative:page;" filled="f" stroked="f" coordsize="21600,21600" o:gfxdata="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">
                 <v:fill on="f" focussize="0,0"/>
                 <v:stroke on="f"/>
                 <v:imagedata o:title=""/>
@@ -2605,7 +2646,7 @@
           </mc:Choice>
           <mc:Fallback>
             <w:pict>
-              <v:shape id="Text Box 55" o:spid="_x0000_s1026" o:spt="202" type="#_x0000_t202" style="position:absolute;left:0pt;margin-left:433.9pt;margin-top:9pt;height:120.3pt;width:141.8pt;z-index:251661312;mso-width-relative:page;mso-height-relative:page;" filled="f" stroked="f" coordsize="21600,21600" o:gfxdata="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">
+              <v:shape id="Text Box 55" o:spid="_x0000_s1026" o:spt="202" type="#_x0000_t202" style="position:absolute;left:0pt;margin-left:433.9pt;margin-top:9pt;height:120.3pt;width:141.8pt;z-index:251661312;mso-width-relative:page;mso-height-relative:page;" filled="f" stroked="f" coordsize="21600,21600" o:gfxdata="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">
                 <v:fill on="f" focussize="0,0"/>
                 <v:stroke on="f"/>
                 <v:imagedata o:title=""/>
@@ -2829,7 +2870,7 @@
           </mc:Choice>
           <mc:Fallback>
             <w:pict>
-              <v:line id="Straight Connector 12" o:spid="_x0000_s1026" o:spt="20" style="position:absolute;left:0pt;margin-left:-1.65pt;margin-top:11.95pt;height:92.25pt;width:0.75pt;mso-position-horizontal-relative:margin;z-index:251653120;mso-width-relative:page;mso-height-relative:page;" filled="f" stroked="t" coordsize="21600,21600" o:gfxdata="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">
+              <v:line id="Straight Connector 12" o:spid="_x0000_s1026" o:spt="20" style="position:absolute;left:0pt;margin-left:-1.65pt;margin-top:11.95pt;height:92.25pt;width:0.75pt;mso-position-horizontal-relative:margin;z-index:251653120;mso-width-relative:page;mso-height-relative:page;" filled="f" stroked="t" coordsize="21600,21600" o:gfxdata="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">
                 <v:fill on="f" focussize="0,0"/>
                 <v:stroke weight="0.5pt" color="#5B9BD5 [3220]" miterlimit="8" joinstyle="miter"/>
                 <v:imagedata o:title=""/>
@@ -3205,7 +3246,7 @@
           </mc:Choice>
           <mc:Fallback>
             <w:pict>
-              <v:shape id="_x0000_s1026" o:spid="_x0000_s1026" o:spt="202" type="#_x0000_t202" style="position:absolute;left:0pt;margin-left:25.7pt;margin-top:11.85pt;height:24.25pt;width:391.8pt;z-index:251667456;mso-width-relative:page;mso-height-relative:page;" fillcolor="#FFFFFF [3201]" filled="t" stroked="f" coordsize="21600,21600" o:gfxdata="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">
+              <v:shape id="_x0000_s1026" o:spid="_x0000_s1026" o:spt="202" type="#_x0000_t202" style="position:absolute;left:0pt;margin-left:25.7pt;margin-top:11.85pt;height:24.25pt;width:391.8pt;z-index:251667456;mso-width-relative:page;mso-height-relative:page;" fillcolor="#FFFFFF [3201]" filled="t" stroked="f" coordsize="21600,21600" o:gfxdata="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">
                 <v:fill on="t" focussize="0,0"/>
                 <v:stroke on="f" weight="0.5pt"/>
                 <v:imagedata o:title=""/>
@@ -3306,17 +3347,7 @@
           <w:spacing w:val="-1"/>
           <w:sz w:val="24"/>
         </w:rPr>
-        <w:t>Novencio SJ. Francisco &amp; Lorna G. Fra</w:t>
-      </w:r>
-      <w:bookmarkStart w:id="0" w:name="_GoBack"/>
-      <w:bookmarkEnd w:id="0"/>
-      <w:r>
-        <w:rPr>
-          <w:rFonts w:ascii="Times New Roman" w:hAnsi="Times New Roman" w:cs="Times New Roman"/>
-          <w:spacing w:val="-1"/>
-          <w:sz w:val="24"/>
-        </w:rPr>
-        <w:t>ncisco</w:t>
+        <w:t>Novencio SJ. Francisco &amp; Lorna G. Francisco</w:t>
       </w:r>
     </w:p>
     <w:p>

</xml_diff>